<commit_message>
Add class deinitions to the table
</commit_message>
<xml_diff>
--- a/Manuscript/Submissions/NEJM/Table1.docx
+++ b/Manuscript/Submissions/NEJM/Table1.docx
@@ -1,12 +1,13 @@
 
 <file path=word/document.xml><?xml version="1.0" encoding="utf-8"?>
-<w:document xmlns:wpc="http://schemas.microsoft.com/office/word/2010/wordprocessingCanvas" xmlns:mc="http://schemas.openxmlformats.org/markup-compatibility/2006" xmlns:o="urn:schemas-microsoft-com:office:office" xmlns:r="http://schemas.openxmlformats.org/officeDocument/2006/relationships" xmlns:m="http://schemas.openxmlformats.org/officeDocument/2006/math" xmlns:v="urn:schemas-microsoft-com:vml" xmlns:wp14="http://schemas.microsoft.com/office/word/2010/wordprocessingDrawing" xmlns:wp="http://schemas.openxmlformats.org/drawingml/2006/wordprocessingDrawing" xmlns:w10="urn:schemas-microsoft-com:office:word" xmlns:w="http://schemas.openxmlformats.org/wordprocessingml/2006/main" xmlns:w14="http://schemas.microsoft.com/office/word/2010/wordml" xmlns:w15="http://schemas.microsoft.com/office/word/2012/wordml" xmlns:wpg="http://schemas.microsoft.com/office/word/2010/wordprocessingGroup" xmlns:wpi="http://schemas.microsoft.com/office/word/2010/wordprocessingInk" xmlns:wne="http://schemas.microsoft.com/office/word/2006/wordml" xmlns:wps="http://schemas.microsoft.com/office/word/2010/wordprocessingShape" mc:Ignorable="w14 w15 wp14">
+<w:document xmlns:wpc="http://schemas.microsoft.com/office/word/2010/wordprocessingCanvas" xmlns:cx="http://schemas.microsoft.com/office/drawing/2014/chartex" xmlns:cx1="http://schemas.microsoft.com/office/drawing/2015/9/8/chartex" xmlns:cx2="http://schemas.microsoft.com/office/drawing/2015/10/21/chartex" xmlns:cx3="http://schemas.microsoft.com/office/drawing/2016/5/9/chartex" xmlns:cx4="http://schemas.microsoft.com/office/drawing/2016/5/10/chartex" xmlns:cx5="http://schemas.microsoft.com/office/drawing/2016/5/11/chartex" xmlns:cx6="http://schemas.microsoft.com/office/drawing/2016/5/12/chartex" xmlns:cx7="http://schemas.microsoft.com/office/drawing/2016/5/13/chartex" xmlns:cx8="http://schemas.microsoft.com/office/drawing/2016/5/14/chartex" xmlns:mc="http://schemas.openxmlformats.org/markup-compatibility/2006" xmlns:aink="http://schemas.microsoft.com/office/drawing/2016/ink" xmlns:am3d="http://schemas.microsoft.com/office/drawing/2017/model3d" xmlns:o="urn:schemas-microsoft-com:office:office" xmlns:r="http://schemas.openxmlformats.org/officeDocument/2006/relationships" xmlns:m="http://schemas.openxmlformats.org/officeDocument/2006/math" xmlns:v="urn:schemas-microsoft-com:vml" xmlns:wp14="http://schemas.microsoft.com/office/word/2010/wordprocessingDrawing" xmlns:wp="http://schemas.openxmlformats.org/drawingml/2006/wordprocessingDrawing" xmlns:w10="urn:schemas-microsoft-com:office:word" xmlns:w="http://schemas.openxmlformats.org/wordprocessingml/2006/main" xmlns:w14="http://schemas.microsoft.com/office/word/2010/wordml" xmlns:w15="http://schemas.microsoft.com/office/word/2012/wordml" xmlns:w16cid="http://schemas.microsoft.com/office/word/2016/wordml/cid" xmlns:w16se="http://schemas.microsoft.com/office/word/2015/wordml/symex" xmlns:wpg="http://schemas.microsoft.com/office/word/2010/wordprocessingGroup" xmlns:wpi="http://schemas.microsoft.com/office/word/2010/wordprocessingInk" xmlns:wne="http://schemas.microsoft.com/office/word/2006/wordml" xmlns:wps="http://schemas.microsoft.com/office/word/2010/wordprocessingShape" mc:Ignorable="w14 w15 w16se w16cid wp14">
   <w:body>
     <w:p>
       <w:pPr>
-        <w:pStyle w:val="Bijschrift"/>
+        <w:pStyle w:val="Caption"/>
         <w:keepNext/>
       </w:pPr>
+      <w:bookmarkStart w:id="0" w:name="_GoBack"/>
       <w:r>
         <w:t xml:space="preserve">Table </w:t>
       </w:r>
@@ -43,6 +44,24 @@
       <w:r>
         <w:t xml:space="preserve">, class and type of evidence underlying the model parameter inputs. </w:t>
       </w:r>
+      <w:r>
+        <w:t xml:space="preserve">Class definitions: I = Randomized Controlled Trials (RCT) or systematic reviews of RCTs, </w:t>
+      </w:r>
+      <w:proofErr w:type="spellStart"/>
+      <w:r>
+        <w:t>IIa</w:t>
+      </w:r>
+      <w:proofErr w:type="spellEnd"/>
+      <w:r>
+        <w:t xml:space="preserve"> = Prospective observational studies, before-after studies, IIb = Retrospective observational studies, expert panels for the utilities, national registries, class III = expert opinion.</w:t>
+      </w:r>
+    </w:p>
+    <w:bookmarkEnd w:id="0"/>
+    <w:p>
+      <w:pPr>
+        <w:pStyle w:val="Caption"/>
+        <w:keepNext/>
+      </w:pPr>
     </w:p>
     <w:tbl>
       <w:tblPr>
@@ -727,17 +746,39 @@
                 <w:szCs w:val="22"/>
                 <w:lang w:val="en-GB" w:eastAsia="en-GB"/>
               </w:rPr>
-              <w:t>Type of evidence</w:t>
-            </w:r>
-            <w:r>
-              <w:rPr>
-                <w:rFonts w:ascii="Calibri" w:hAnsi="Calibri" w:cs="Calibri"/>
-                <w:color w:val="000000"/>
-                <w:sz w:val="22"/>
-                <w:szCs w:val="22"/>
-                <w:lang w:val="en-GB" w:eastAsia="en-GB"/>
-              </w:rPr>
-              <w:t>(%)</w:t>
+              <w:t xml:space="preserve">Type of </w:t>
+            </w:r>
+            <w:proofErr w:type="gramStart"/>
+            <w:r>
+              <w:rPr>
+                <w:rFonts w:ascii="Calibri" w:hAnsi="Calibri" w:cs="Calibri"/>
+                <w:color w:val="000000"/>
+                <w:sz w:val="22"/>
+                <w:szCs w:val="22"/>
+                <w:lang w:val="en-GB" w:eastAsia="en-GB"/>
+              </w:rPr>
+              <w:t>evidence</w:t>
+            </w:r>
+            <w:r>
+              <w:rPr>
+                <w:rFonts w:ascii="Calibri" w:hAnsi="Calibri" w:cs="Calibri"/>
+                <w:color w:val="000000"/>
+                <w:sz w:val="22"/>
+                <w:szCs w:val="22"/>
+                <w:lang w:val="en-GB" w:eastAsia="en-GB"/>
+              </w:rPr>
+              <w:t>(</w:t>
+            </w:r>
+            <w:proofErr w:type="gramEnd"/>
+            <w:r>
+              <w:rPr>
+                <w:rFonts w:ascii="Calibri" w:hAnsi="Calibri" w:cs="Calibri"/>
+                <w:color w:val="000000"/>
+                <w:sz w:val="22"/>
+                <w:szCs w:val="22"/>
+                <w:lang w:val="en-GB" w:eastAsia="en-GB"/>
+              </w:rPr>
+              <w:t>%)</w:t>
             </w:r>
           </w:p>
         </w:tc>
@@ -813,7 +854,27 @@
                 <w:sz w:val="22"/>
                 <w:szCs w:val="22"/>
               </w:rPr>
-              <w:t xml:space="preserve"> 0 ( 0.0) </w:t>
+              <w:t xml:space="preserve"> 0 </w:t>
+            </w:r>
+            <w:proofErr w:type="gramStart"/>
+            <w:r>
+              <w:rPr>
+                <w:rFonts w:ascii="Calibri" w:hAnsi="Calibri" w:cs="Calibri"/>
+                <w:color w:val="000000"/>
+                <w:sz w:val="22"/>
+                <w:szCs w:val="22"/>
+              </w:rPr>
+              <w:t>( 0.0</w:t>
+            </w:r>
+            <w:proofErr w:type="gramEnd"/>
+            <w:r>
+              <w:rPr>
+                <w:rFonts w:ascii="Calibri" w:hAnsi="Calibri" w:cs="Calibri"/>
+                <w:color w:val="000000"/>
+                <w:sz w:val="22"/>
+                <w:szCs w:val="22"/>
+              </w:rPr>
+              <w:t xml:space="preserve">) </w:t>
             </w:r>
           </w:p>
         </w:tc>
@@ -848,7 +909,27 @@
                 <w:sz w:val="22"/>
                 <w:szCs w:val="22"/>
               </w:rPr>
-              <w:t xml:space="preserve"> 0 ( 0.0) </w:t>
+              <w:t xml:space="preserve"> 0 </w:t>
+            </w:r>
+            <w:proofErr w:type="gramStart"/>
+            <w:r>
+              <w:rPr>
+                <w:rFonts w:ascii="Calibri" w:hAnsi="Calibri" w:cs="Calibri"/>
+                <w:color w:val="000000"/>
+                <w:sz w:val="22"/>
+                <w:szCs w:val="22"/>
+              </w:rPr>
+              <w:t>( 0.0</w:t>
+            </w:r>
+            <w:proofErr w:type="gramEnd"/>
+            <w:r>
+              <w:rPr>
+                <w:rFonts w:ascii="Calibri" w:hAnsi="Calibri" w:cs="Calibri"/>
+                <w:color w:val="000000"/>
+                <w:sz w:val="22"/>
+                <w:szCs w:val="22"/>
+              </w:rPr>
+              <w:t xml:space="preserve">) </w:t>
             </w:r>
           </w:p>
         </w:tc>
@@ -883,7 +964,27 @@
                 <w:sz w:val="22"/>
                 <w:szCs w:val="22"/>
               </w:rPr>
-              <w:t xml:space="preserve"> 0 (  0.0) </w:t>
+              <w:t xml:space="preserve"> 0 </w:t>
+            </w:r>
+            <w:proofErr w:type="gramStart"/>
+            <w:r>
+              <w:rPr>
+                <w:rFonts w:ascii="Calibri" w:hAnsi="Calibri" w:cs="Calibri"/>
+                <w:color w:val="000000"/>
+                <w:sz w:val="22"/>
+                <w:szCs w:val="22"/>
+              </w:rPr>
+              <w:t>(  0.0</w:t>
+            </w:r>
+            <w:proofErr w:type="gramEnd"/>
+            <w:r>
+              <w:rPr>
+                <w:rFonts w:ascii="Calibri" w:hAnsi="Calibri" w:cs="Calibri"/>
+                <w:color w:val="000000"/>
+                <w:sz w:val="22"/>
+                <w:szCs w:val="22"/>
+              </w:rPr>
+              <w:t xml:space="preserve">) </w:t>
             </w:r>
           </w:p>
         </w:tc>
@@ -918,7 +1019,27 @@
                 <w:sz w:val="22"/>
                 <w:szCs w:val="22"/>
               </w:rPr>
-              <w:t xml:space="preserve"> 0 (  0.0) </w:t>
+              <w:t xml:space="preserve"> 0 </w:t>
+            </w:r>
+            <w:proofErr w:type="gramStart"/>
+            <w:r>
+              <w:rPr>
+                <w:rFonts w:ascii="Calibri" w:hAnsi="Calibri" w:cs="Calibri"/>
+                <w:color w:val="000000"/>
+                <w:sz w:val="22"/>
+                <w:szCs w:val="22"/>
+              </w:rPr>
+              <w:t>(  0.0</w:t>
+            </w:r>
+            <w:proofErr w:type="gramEnd"/>
+            <w:r>
+              <w:rPr>
+                <w:rFonts w:ascii="Calibri" w:hAnsi="Calibri" w:cs="Calibri"/>
+                <w:color w:val="000000"/>
+                <w:sz w:val="22"/>
+                <w:szCs w:val="22"/>
+              </w:rPr>
+              <w:t xml:space="preserve">) </w:t>
             </w:r>
           </w:p>
         </w:tc>
@@ -953,7 +1074,27 @@
                 <w:sz w:val="22"/>
                 <w:szCs w:val="22"/>
               </w:rPr>
-              <w:t xml:space="preserve"> 0 ( 0.0) </w:t>
+              <w:t xml:space="preserve"> 0 </w:t>
+            </w:r>
+            <w:proofErr w:type="gramStart"/>
+            <w:r>
+              <w:rPr>
+                <w:rFonts w:ascii="Calibri" w:hAnsi="Calibri" w:cs="Calibri"/>
+                <w:color w:val="000000"/>
+                <w:sz w:val="22"/>
+                <w:szCs w:val="22"/>
+              </w:rPr>
+              <w:t>( 0.0</w:t>
+            </w:r>
+            <w:proofErr w:type="gramEnd"/>
+            <w:r>
+              <w:rPr>
+                <w:rFonts w:ascii="Calibri" w:hAnsi="Calibri" w:cs="Calibri"/>
+                <w:color w:val="000000"/>
+                <w:sz w:val="22"/>
+                <w:szCs w:val="22"/>
+              </w:rPr>
+              <w:t xml:space="preserve">) </w:t>
             </w:r>
           </w:p>
         </w:tc>
@@ -988,7 +1129,27 @@
                 <w:sz w:val="22"/>
                 <w:szCs w:val="22"/>
               </w:rPr>
-              <w:t xml:space="preserve"> 0 ( 0.0) </w:t>
+              <w:t xml:space="preserve"> 0 </w:t>
+            </w:r>
+            <w:proofErr w:type="gramStart"/>
+            <w:r>
+              <w:rPr>
+                <w:rFonts w:ascii="Calibri" w:hAnsi="Calibri" w:cs="Calibri"/>
+                <w:color w:val="000000"/>
+                <w:sz w:val="22"/>
+                <w:szCs w:val="22"/>
+              </w:rPr>
+              <w:t>( 0.0</w:t>
+            </w:r>
+            <w:proofErr w:type="gramEnd"/>
+            <w:r>
+              <w:rPr>
+                <w:rFonts w:ascii="Calibri" w:hAnsi="Calibri" w:cs="Calibri"/>
+                <w:color w:val="000000"/>
+                <w:sz w:val="22"/>
+                <w:szCs w:val="22"/>
+              </w:rPr>
+              <w:t xml:space="preserve">) </w:t>
             </w:r>
           </w:p>
         </w:tc>
@@ -1023,7 +1184,27 @@
                 <w:sz w:val="22"/>
                 <w:szCs w:val="22"/>
               </w:rPr>
-              <w:t xml:space="preserve">0 ( 0.0) </w:t>
+              <w:t xml:space="preserve">0 </w:t>
+            </w:r>
+            <w:proofErr w:type="gramStart"/>
+            <w:r>
+              <w:rPr>
+                <w:rFonts w:ascii="Calibri" w:hAnsi="Calibri" w:cs="Calibri"/>
+                <w:color w:val="000000"/>
+                <w:sz w:val="22"/>
+                <w:szCs w:val="22"/>
+              </w:rPr>
+              <w:t>( 0.0</w:t>
+            </w:r>
+            <w:proofErr w:type="gramEnd"/>
+            <w:r>
+              <w:rPr>
+                <w:rFonts w:ascii="Calibri" w:hAnsi="Calibri" w:cs="Calibri"/>
+                <w:color w:val="000000"/>
+                <w:sz w:val="22"/>
+                <w:szCs w:val="22"/>
+              </w:rPr>
+              <w:t xml:space="preserve">) </w:t>
             </w:r>
           </w:p>
         </w:tc>
@@ -1058,7 +1239,27 @@
                 <w:sz w:val="22"/>
                 <w:szCs w:val="22"/>
               </w:rPr>
-              <w:t xml:space="preserve"> 0 ( 0.0) </w:t>
+              <w:t xml:space="preserve"> 0 </w:t>
+            </w:r>
+            <w:proofErr w:type="gramStart"/>
+            <w:r>
+              <w:rPr>
+                <w:rFonts w:ascii="Calibri" w:hAnsi="Calibri" w:cs="Calibri"/>
+                <w:color w:val="000000"/>
+                <w:sz w:val="22"/>
+                <w:szCs w:val="22"/>
+              </w:rPr>
+              <w:t>( 0.0</w:t>
+            </w:r>
+            <w:proofErr w:type="gramEnd"/>
+            <w:r>
+              <w:rPr>
+                <w:rFonts w:ascii="Calibri" w:hAnsi="Calibri" w:cs="Calibri"/>
+                <w:color w:val="000000"/>
+                <w:sz w:val="22"/>
+                <w:szCs w:val="22"/>
+              </w:rPr>
+              <w:t xml:space="preserve">) </w:t>
             </w:r>
           </w:p>
         </w:tc>
@@ -1134,7 +1335,27 @@
                 <w:sz w:val="22"/>
                 <w:szCs w:val="22"/>
               </w:rPr>
-              <w:t xml:space="preserve"> 3 ( 6.8) </w:t>
+              <w:t xml:space="preserve"> 3 </w:t>
+            </w:r>
+            <w:proofErr w:type="gramStart"/>
+            <w:r>
+              <w:rPr>
+                <w:rFonts w:ascii="Calibri" w:hAnsi="Calibri" w:cs="Calibri"/>
+                <w:color w:val="000000"/>
+                <w:sz w:val="22"/>
+                <w:szCs w:val="22"/>
+              </w:rPr>
+              <w:t>( 6.8</w:t>
+            </w:r>
+            <w:proofErr w:type="gramEnd"/>
+            <w:r>
+              <w:rPr>
+                <w:rFonts w:ascii="Calibri" w:hAnsi="Calibri" w:cs="Calibri"/>
+                <w:color w:val="000000"/>
+                <w:sz w:val="22"/>
+                <w:szCs w:val="22"/>
+              </w:rPr>
+              <w:t xml:space="preserve">) </w:t>
             </w:r>
           </w:p>
         </w:tc>
@@ -1169,7 +1390,27 @@
                 <w:sz w:val="22"/>
                 <w:szCs w:val="22"/>
               </w:rPr>
-              <w:t xml:space="preserve"> 2 ( 4.7) </w:t>
+              <w:t xml:space="preserve"> 2 </w:t>
+            </w:r>
+            <w:proofErr w:type="gramStart"/>
+            <w:r>
+              <w:rPr>
+                <w:rFonts w:ascii="Calibri" w:hAnsi="Calibri" w:cs="Calibri"/>
+                <w:color w:val="000000"/>
+                <w:sz w:val="22"/>
+                <w:szCs w:val="22"/>
+              </w:rPr>
+              <w:t>( 4.7</w:t>
+            </w:r>
+            <w:proofErr w:type="gramEnd"/>
+            <w:r>
+              <w:rPr>
+                <w:rFonts w:ascii="Calibri" w:hAnsi="Calibri" w:cs="Calibri"/>
+                <w:color w:val="000000"/>
+                <w:sz w:val="22"/>
+                <w:szCs w:val="22"/>
+              </w:rPr>
+              <w:t xml:space="preserve">) </w:t>
             </w:r>
           </w:p>
         </w:tc>
@@ -1204,7 +1445,27 @@
                 <w:sz w:val="22"/>
                 <w:szCs w:val="22"/>
               </w:rPr>
-              <w:t xml:space="preserve"> 0 (  0.0) </w:t>
+              <w:t xml:space="preserve"> 0 </w:t>
+            </w:r>
+            <w:proofErr w:type="gramStart"/>
+            <w:r>
+              <w:rPr>
+                <w:rFonts w:ascii="Calibri" w:hAnsi="Calibri" w:cs="Calibri"/>
+                <w:color w:val="000000"/>
+                <w:sz w:val="22"/>
+                <w:szCs w:val="22"/>
+              </w:rPr>
+              <w:t>(  0.0</w:t>
+            </w:r>
+            <w:proofErr w:type="gramEnd"/>
+            <w:r>
+              <w:rPr>
+                <w:rFonts w:ascii="Calibri" w:hAnsi="Calibri" w:cs="Calibri"/>
+                <w:color w:val="000000"/>
+                <w:sz w:val="22"/>
+                <w:szCs w:val="22"/>
+              </w:rPr>
+              <w:t xml:space="preserve">) </w:t>
             </w:r>
           </w:p>
         </w:tc>
@@ -1239,7 +1500,27 @@
                 <w:sz w:val="22"/>
                 <w:szCs w:val="22"/>
               </w:rPr>
-              <w:t xml:space="preserve"> 0 (  0.0) </w:t>
+              <w:t xml:space="preserve"> 0 </w:t>
+            </w:r>
+            <w:proofErr w:type="gramStart"/>
+            <w:r>
+              <w:rPr>
+                <w:rFonts w:ascii="Calibri" w:hAnsi="Calibri" w:cs="Calibri"/>
+                <w:color w:val="000000"/>
+                <w:sz w:val="22"/>
+                <w:szCs w:val="22"/>
+              </w:rPr>
+              <w:t>(  0.0</w:t>
+            </w:r>
+            <w:proofErr w:type="gramEnd"/>
+            <w:r>
+              <w:rPr>
+                <w:rFonts w:ascii="Calibri" w:hAnsi="Calibri" w:cs="Calibri"/>
+                <w:color w:val="000000"/>
+                <w:sz w:val="22"/>
+                <w:szCs w:val="22"/>
+              </w:rPr>
+              <w:t xml:space="preserve">) </w:t>
             </w:r>
           </w:p>
         </w:tc>
@@ -1309,7 +1590,27 @@
                 <w:sz w:val="22"/>
                 <w:szCs w:val="22"/>
               </w:rPr>
-              <w:t xml:space="preserve"> 2 ( 4.7) </w:t>
+              <w:t xml:space="preserve"> 2 </w:t>
+            </w:r>
+            <w:proofErr w:type="gramStart"/>
+            <w:r>
+              <w:rPr>
+                <w:rFonts w:ascii="Calibri" w:hAnsi="Calibri" w:cs="Calibri"/>
+                <w:color w:val="000000"/>
+                <w:sz w:val="22"/>
+                <w:szCs w:val="22"/>
+              </w:rPr>
+              <w:t>( 4.7</w:t>
+            </w:r>
+            <w:proofErr w:type="gramEnd"/>
+            <w:r>
+              <w:rPr>
+                <w:rFonts w:ascii="Calibri" w:hAnsi="Calibri" w:cs="Calibri"/>
+                <w:color w:val="000000"/>
+                <w:sz w:val="22"/>
+                <w:szCs w:val="22"/>
+              </w:rPr>
+              <w:t xml:space="preserve">) </w:t>
             </w:r>
           </w:p>
         </w:tc>
@@ -1455,7 +1756,27 @@
                 <w:sz w:val="22"/>
                 <w:szCs w:val="22"/>
               </w:rPr>
-              <w:t xml:space="preserve"> 0 ( 0.0) </w:t>
+              <w:t xml:space="preserve"> 0 </w:t>
+            </w:r>
+            <w:proofErr w:type="gramStart"/>
+            <w:r>
+              <w:rPr>
+                <w:rFonts w:ascii="Calibri" w:hAnsi="Calibri" w:cs="Calibri"/>
+                <w:color w:val="000000"/>
+                <w:sz w:val="22"/>
+                <w:szCs w:val="22"/>
+              </w:rPr>
+              <w:t>( 0.0</w:t>
+            </w:r>
+            <w:proofErr w:type="gramEnd"/>
+            <w:r>
+              <w:rPr>
+                <w:rFonts w:ascii="Calibri" w:hAnsi="Calibri" w:cs="Calibri"/>
+                <w:color w:val="000000"/>
+                <w:sz w:val="22"/>
+                <w:szCs w:val="22"/>
+              </w:rPr>
+              <w:t xml:space="preserve">) </w:t>
             </w:r>
           </w:p>
         </w:tc>
@@ -1490,7 +1811,27 @@
                 <w:sz w:val="22"/>
                 <w:szCs w:val="22"/>
               </w:rPr>
-              <w:t xml:space="preserve"> 0 ( 0.0) </w:t>
+              <w:t xml:space="preserve"> 0 </w:t>
+            </w:r>
+            <w:proofErr w:type="gramStart"/>
+            <w:r>
+              <w:rPr>
+                <w:rFonts w:ascii="Calibri" w:hAnsi="Calibri" w:cs="Calibri"/>
+                <w:color w:val="000000"/>
+                <w:sz w:val="22"/>
+                <w:szCs w:val="22"/>
+              </w:rPr>
+              <w:t>( 0.0</w:t>
+            </w:r>
+            <w:proofErr w:type="gramEnd"/>
+            <w:r>
+              <w:rPr>
+                <w:rFonts w:ascii="Calibri" w:hAnsi="Calibri" w:cs="Calibri"/>
+                <w:color w:val="000000"/>
+                <w:sz w:val="22"/>
+                <w:szCs w:val="22"/>
+              </w:rPr>
+              <w:t xml:space="preserve">) </w:t>
             </w:r>
           </w:p>
         </w:tc>
@@ -1525,7 +1866,27 @@
                 <w:sz w:val="22"/>
                 <w:szCs w:val="22"/>
               </w:rPr>
-              <w:t xml:space="preserve">29 ( 67.4) </w:t>
+              <w:t xml:space="preserve">29 </w:t>
+            </w:r>
+            <w:proofErr w:type="gramStart"/>
+            <w:r>
+              <w:rPr>
+                <w:rFonts w:ascii="Calibri" w:hAnsi="Calibri" w:cs="Calibri"/>
+                <w:color w:val="000000"/>
+                <w:sz w:val="22"/>
+                <w:szCs w:val="22"/>
+              </w:rPr>
+              <w:t>( 67.4</w:t>
+            </w:r>
+            <w:proofErr w:type="gramEnd"/>
+            <w:r>
+              <w:rPr>
+                <w:rFonts w:ascii="Calibri" w:hAnsi="Calibri" w:cs="Calibri"/>
+                <w:color w:val="000000"/>
+                <w:sz w:val="22"/>
+                <w:szCs w:val="22"/>
+              </w:rPr>
+              <w:t xml:space="preserve">) </w:t>
             </w:r>
           </w:p>
         </w:tc>
@@ -1560,7 +1921,27 @@
                 <w:sz w:val="22"/>
                 <w:szCs w:val="22"/>
               </w:rPr>
-              <w:t xml:space="preserve">29 ( 67.4) </w:t>
+              <w:t xml:space="preserve">29 </w:t>
+            </w:r>
+            <w:proofErr w:type="gramStart"/>
+            <w:r>
+              <w:rPr>
+                <w:rFonts w:ascii="Calibri" w:hAnsi="Calibri" w:cs="Calibri"/>
+                <w:color w:val="000000"/>
+                <w:sz w:val="22"/>
+                <w:szCs w:val="22"/>
+              </w:rPr>
+              <w:t>( 67.4</w:t>
+            </w:r>
+            <w:proofErr w:type="gramEnd"/>
+            <w:r>
+              <w:rPr>
+                <w:rFonts w:ascii="Calibri" w:hAnsi="Calibri" w:cs="Calibri"/>
+                <w:color w:val="000000"/>
+                <w:sz w:val="22"/>
+                <w:szCs w:val="22"/>
+              </w:rPr>
+              <w:t xml:space="preserve">) </w:t>
             </w:r>
           </w:p>
         </w:tc>
@@ -1595,7 +1976,27 @@
                 <w:sz w:val="22"/>
                 <w:szCs w:val="22"/>
               </w:rPr>
-              <w:t xml:space="preserve"> 0 ( 0.0) </w:t>
+              <w:t xml:space="preserve"> 0 </w:t>
+            </w:r>
+            <w:proofErr w:type="gramStart"/>
+            <w:r>
+              <w:rPr>
+                <w:rFonts w:ascii="Calibri" w:hAnsi="Calibri" w:cs="Calibri"/>
+                <w:color w:val="000000"/>
+                <w:sz w:val="22"/>
+                <w:szCs w:val="22"/>
+              </w:rPr>
+              <w:t>( 0.0</w:t>
+            </w:r>
+            <w:proofErr w:type="gramEnd"/>
+            <w:r>
+              <w:rPr>
+                <w:rFonts w:ascii="Calibri" w:hAnsi="Calibri" w:cs="Calibri"/>
+                <w:color w:val="000000"/>
+                <w:sz w:val="22"/>
+                <w:szCs w:val="22"/>
+              </w:rPr>
+              <w:t xml:space="preserve">) </w:t>
             </w:r>
           </w:p>
         </w:tc>
@@ -1630,7 +2031,27 @@
                 <w:sz w:val="22"/>
                 <w:szCs w:val="22"/>
               </w:rPr>
-              <w:t xml:space="preserve"> 0 ( 0.0) </w:t>
+              <w:t xml:space="preserve"> 0 </w:t>
+            </w:r>
+            <w:proofErr w:type="gramStart"/>
+            <w:r>
+              <w:rPr>
+                <w:rFonts w:ascii="Calibri" w:hAnsi="Calibri" w:cs="Calibri"/>
+                <w:color w:val="000000"/>
+                <w:sz w:val="22"/>
+                <w:szCs w:val="22"/>
+              </w:rPr>
+              <w:t>( 0.0</w:t>
+            </w:r>
+            <w:proofErr w:type="gramEnd"/>
+            <w:r>
+              <w:rPr>
+                <w:rFonts w:ascii="Calibri" w:hAnsi="Calibri" w:cs="Calibri"/>
+                <w:color w:val="000000"/>
+                <w:sz w:val="22"/>
+                <w:szCs w:val="22"/>
+              </w:rPr>
+              <w:t xml:space="preserve">) </w:t>
             </w:r>
           </w:p>
         </w:tc>
@@ -1665,7 +2086,27 @@
                 <w:sz w:val="22"/>
                 <w:szCs w:val="22"/>
               </w:rPr>
-              <w:t xml:space="preserve">0 ( 0.0) </w:t>
+              <w:t xml:space="preserve">0 </w:t>
+            </w:r>
+            <w:proofErr w:type="gramStart"/>
+            <w:r>
+              <w:rPr>
+                <w:rFonts w:ascii="Calibri" w:hAnsi="Calibri" w:cs="Calibri"/>
+                <w:color w:val="000000"/>
+                <w:sz w:val="22"/>
+                <w:szCs w:val="22"/>
+              </w:rPr>
+              <w:t>( 0.0</w:t>
+            </w:r>
+            <w:proofErr w:type="gramEnd"/>
+            <w:r>
+              <w:rPr>
+                <w:rFonts w:ascii="Calibri" w:hAnsi="Calibri" w:cs="Calibri"/>
+                <w:color w:val="000000"/>
+                <w:sz w:val="22"/>
+                <w:szCs w:val="22"/>
+              </w:rPr>
+              <w:t xml:space="preserve">) </w:t>
             </w:r>
           </w:p>
         </w:tc>
@@ -1700,7 +2141,27 @@
                 <w:sz w:val="22"/>
                 <w:szCs w:val="22"/>
               </w:rPr>
-              <w:t xml:space="preserve"> 0 ( 0.0) </w:t>
+              <w:t xml:space="preserve"> 0 </w:t>
+            </w:r>
+            <w:proofErr w:type="gramStart"/>
+            <w:r>
+              <w:rPr>
+                <w:rFonts w:ascii="Calibri" w:hAnsi="Calibri" w:cs="Calibri"/>
+                <w:color w:val="000000"/>
+                <w:sz w:val="22"/>
+                <w:szCs w:val="22"/>
+              </w:rPr>
+              <w:t>( 0.0</w:t>
+            </w:r>
+            <w:proofErr w:type="gramEnd"/>
+            <w:r>
+              <w:rPr>
+                <w:rFonts w:ascii="Calibri" w:hAnsi="Calibri" w:cs="Calibri"/>
+                <w:color w:val="000000"/>
+                <w:sz w:val="22"/>
+                <w:szCs w:val="22"/>
+              </w:rPr>
+              <w:t xml:space="preserve">) </w:t>
             </w:r>
           </w:p>
         </w:tc>
@@ -1776,7 +2237,27 @@
                 <w:sz w:val="22"/>
                 <w:szCs w:val="22"/>
               </w:rPr>
-              <w:t xml:space="preserve"> 0 ( 0.0) </w:t>
+              <w:t xml:space="preserve"> 0 </w:t>
+            </w:r>
+            <w:proofErr w:type="gramStart"/>
+            <w:r>
+              <w:rPr>
+                <w:rFonts w:ascii="Calibri" w:hAnsi="Calibri" w:cs="Calibri"/>
+                <w:color w:val="000000"/>
+                <w:sz w:val="22"/>
+                <w:szCs w:val="22"/>
+              </w:rPr>
+              <w:t>( 0.0</w:t>
+            </w:r>
+            <w:proofErr w:type="gramEnd"/>
+            <w:r>
+              <w:rPr>
+                <w:rFonts w:ascii="Calibri" w:hAnsi="Calibri" w:cs="Calibri"/>
+                <w:color w:val="000000"/>
+                <w:sz w:val="22"/>
+                <w:szCs w:val="22"/>
+              </w:rPr>
+              <w:t xml:space="preserve">) </w:t>
             </w:r>
           </w:p>
         </w:tc>
@@ -1811,7 +2292,27 @@
                 <w:sz w:val="22"/>
                 <w:szCs w:val="22"/>
               </w:rPr>
-              <w:t xml:space="preserve"> 0 ( 0.0) </w:t>
+              <w:t xml:space="preserve"> 0 </w:t>
+            </w:r>
+            <w:proofErr w:type="gramStart"/>
+            <w:r>
+              <w:rPr>
+                <w:rFonts w:ascii="Calibri" w:hAnsi="Calibri" w:cs="Calibri"/>
+                <w:color w:val="000000"/>
+                <w:sz w:val="22"/>
+                <w:szCs w:val="22"/>
+              </w:rPr>
+              <w:t>( 0.0</w:t>
+            </w:r>
+            <w:proofErr w:type="gramEnd"/>
+            <w:r>
+              <w:rPr>
+                <w:rFonts w:ascii="Calibri" w:hAnsi="Calibri" w:cs="Calibri"/>
+                <w:color w:val="000000"/>
+                <w:sz w:val="22"/>
+                <w:szCs w:val="22"/>
+              </w:rPr>
+              <w:t xml:space="preserve">) </w:t>
             </w:r>
           </w:p>
         </w:tc>
@@ -1846,7 +2347,27 @@
                 <w:sz w:val="22"/>
                 <w:szCs w:val="22"/>
               </w:rPr>
-              <w:t xml:space="preserve">14 ( 32.6) </w:t>
+              <w:t xml:space="preserve">14 </w:t>
+            </w:r>
+            <w:proofErr w:type="gramStart"/>
+            <w:r>
+              <w:rPr>
+                <w:rFonts w:ascii="Calibri" w:hAnsi="Calibri" w:cs="Calibri"/>
+                <w:color w:val="000000"/>
+                <w:sz w:val="22"/>
+                <w:szCs w:val="22"/>
+              </w:rPr>
+              <w:t>( 32.6</w:t>
+            </w:r>
+            <w:proofErr w:type="gramEnd"/>
+            <w:r>
+              <w:rPr>
+                <w:rFonts w:ascii="Calibri" w:hAnsi="Calibri" w:cs="Calibri"/>
+                <w:color w:val="000000"/>
+                <w:sz w:val="22"/>
+                <w:szCs w:val="22"/>
+              </w:rPr>
+              <w:t xml:space="preserve">) </w:t>
             </w:r>
           </w:p>
         </w:tc>
@@ -1881,7 +2402,27 @@
                 <w:sz w:val="22"/>
                 <w:szCs w:val="22"/>
               </w:rPr>
-              <w:t xml:space="preserve">14 ( 32.6) </w:t>
+              <w:t xml:space="preserve">14 </w:t>
+            </w:r>
+            <w:proofErr w:type="gramStart"/>
+            <w:r>
+              <w:rPr>
+                <w:rFonts w:ascii="Calibri" w:hAnsi="Calibri" w:cs="Calibri"/>
+                <w:color w:val="000000"/>
+                <w:sz w:val="22"/>
+                <w:szCs w:val="22"/>
+              </w:rPr>
+              <w:t>( 32.6</w:t>
+            </w:r>
+            <w:proofErr w:type="gramEnd"/>
+            <w:r>
+              <w:rPr>
+                <w:rFonts w:ascii="Calibri" w:hAnsi="Calibri" w:cs="Calibri"/>
+                <w:color w:val="000000"/>
+                <w:sz w:val="22"/>
+                <w:szCs w:val="22"/>
+              </w:rPr>
+              <w:t xml:space="preserve">) </w:t>
             </w:r>
           </w:p>
         </w:tc>
@@ -1916,7 +2457,27 @@
                 <w:sz w:val="22"/>
                 <w:szCs w:val="22"/>
               </w:rPr>
-              <w:t xml:space="preserve"> 0 ( 0.0) </w:t>
+              <w:t xml:space="preserve"> 0 </w:t>
+            </w:r>
+            <w:proofErr w:type="gramStart"/>
+            <w:r>
+              <w:rPr>
+                <w:rFonts w:ascii="Calibri" w:hAnsi="Calibri" w:cs="Calibri"/>
+                <w:color w:val="000000"/>
+                <w:sz w:val="22"/>
+                <w:szCs w:val="22"/>
+              </w:rPr>
+              <w:t>( 0.0</w:t>
+            </w:r>
+            <w:proofErr w:type="gramEnd"/>
+            <w:r>
+              <w:rPr>
+                <w:rFonts w:ascii="Calibri" w:hAnsi="Calibri" w:cs="Calibri"/>
+                <w:color w:val="000000"/>
+                <w:sz w:val="22"/>
+                <w:szCs w:val="22"/>
+              </w:rPr>
+              <w:t xml:space="preserve">) </w:t>
             </w:r>
           </w:p>
         </w:tc>
@@ -1951,7 +2512,27 @@
                 <w:sz w:val="22"/>
                 <w:szCs w:val="22"/>
               </w:rPr>
-              <w:t xml:space="preserve"> 0 ( 0.0) </w:t>
+              <w:t xml:space="preserve"> 0 </w:t>
+            </w:r>
+            <w:proofErr w:type="gramStart"/>
+            <w:r>
+              <w:rPr>
+                <w:rFonts w:ascii="Calibri" w:hAnsi="Calibri" w:cs="Calibri"/>
+                <w:color w:val="000000"/>
+                <w:sz w:val="22"/>
+                <w:szCs w:val="22"/>
+              </w:rPr>
+              <w:t>( 0.0</w:t>
+            </w:r>
+            <w:proofErr w:type="gramEnd"/>
+            <w:r>
+              <w:rPr>
+                <w:rFonts w:ascii="Calibri" w:hAnsi="Calibri" w:cs="Calibri"/>
+                <w:color w:val="000000"/>
+                <w:sz w:val="22"/>
+                <w:szCs w:val="22"/>
+              </w:rPr>
+              <w:t xml:space="preserve">) </w:t>
             </w:r>
           </w:p>
         </w:tc>
@@ -1986,7 +2567,27 @@
                 <w:sz w:val="22"/>
                 <w:szCs w:val="22"/>
               </w:rPr>
-              <w:t xml:space="preserve">0 ( 0.0) </w:t>
+              <w:t xml:space="preserve">0 </w:t>
+            </w:r>
+            <w:proofErr w:type="gramStart"/>
+            <w:r>
+              <w:rPr>
+                <w:rFonts w:ascii="Calibri" w:hAnsi="Calibri" w:cs="Calibri"/>
+                <w:color w:val="000000"/>
+                <w:sz w:val="22"/>
+                <w:szCs w:val="22"/>
+              </w:rPr>
+              <w:t>( 0.0</w:t>
+            </w:r>
+            <w:proofErr w:type="gramEnd"/>
+            <w:r>
+              <w:rPr>
+                <w:rFonts w:ascii="Calibri" w:hAnsi="Calibri" w:cs="Calibri"/>
+                <w:color w:val="000000"/>
+                <w:sz w:val="22"/>
+                <w:szCs w:val="22"/>
+              </w:rPr>
+              <w:t xml:space="preserve">) </w:t>
             </w:r>
           </w:p>
         </w:tc>
@@ -2021,7 +2622,27 @@
                 <w:sz w:val="22"/>
                 <w:szCs w:val="22"/>
               </w:rPr>
-              <w:t xml:space="preserve"> 0 ( 0.0) </w:t>
+              <w:t xml:space="preserve"> 0 </w:t>
+            </w:r>
+            <w:proofErr w:type="gramStart"/>
+            <w:r>
+              <w:rPr>
+                <w:rFonts w:ascii="Calibri" w:hAnsi="Calibri" w:cs="Calibri"/>
+                <w:color w:val="000000"/>
+                <w:sz w:val="22"/>
+                <w:szCs w:val="22"/>
+              </w:rPr>
+              <w:t>( 0.0</w:t>
+            </w:r>
+            <w:proofErr w:type="gramEnd"/>
+            <w:r>
+              <w:rPr>
+                <w:rFonts w:ascii="Calibri" w:hAnsi="Calibri" w:cs="Calibri"/>
+                <w:color w:val="000000"/>
+                <w:sz w:val="22"/>
+                <w:szCs w:val="22"/>
+              </w:rPr>
+              <w:t xml:space="preserve">) </w:t>
             </w:r>
           </w:p>
         </w:tc>
@@ -2167,7 +2788,27 @@
                 <w:sz w:val="22"/>
                 <w:szCs w:val="22"/>
               </w:rPr>
-              <w:t xml:space="preserve"> 0 (  0.0) </w:t>
+              <w:t xml:space="preserve"> 0 </w:t>
+            </w:r>
+            <w:proofErr w:type="gramStart"/>
+            <w:r>
+              <w:rPr>
+                <w:rFonts w:ascii="Calibri" w:hAnsi="Calibri" w:cs="Calibri"/>
+                <w:color w:val="000000"/>
+                <w:sz w:val="22"/>
+                <w:szCs w:val="22"/>
+              </w:rPr>
+              <w:t>(  0.0</w:t>
+            </w:r>
+            <w:proofErr w:type="gramEnd"/>
+            <w:r>
+              <w:rPr>
+                <w:rFonts w:ascii="Calibri" w:hAnsi="Calibri" w:cs="Calibri"/>
+                <w:color w:val="000000"/>
+                <w:sz w:val="22"/>
+                <w:szCs w:val="22"/>
+              </w:rPr>
+              <w:t xml:space="preserve">) </w:t>
             </w:r>
           </w:p>
         </w:tc>
@@ -2202,7 +2843,27 @@
                 <w:sz w:val="22"/>
                 <w:szCs w:val="22"/>
               </w:rPr>
-              <w:t xml:space="preserve"> 0 (  0.0) </w:t>
+              <w:t xml:space="preserve"> 0 </w:t>
+            </w:r>
+            <w:proofErr w:type="gramStart"/>
+            <w:r>
+              <w:rPr>
+                <w:rFonts w:ascii="Calibri" w:hAnsi="Calibri" w:cs="Calibri"/>
+                <w:color w:val="000000"/>
+                <w:sz w:val="22"/>
+                <w:szCs w:val="22"/>
+              </w:rPr>
+              <w:t>(  0.0</w:t>
+            </w:r>
+            <w:proofErr w:type="gramEnd"/>
+            <w:r>
+              <w:rPr>
+                <w:rFonts w:ascii="Calibri" w:hAnsi="Calibri" w:cs="Calibri"/>
+                <w:color w:val="000000"/>
+                <w:sz w:val="22"/>
+                <w:szCs w:val="22"/>
+              </w:rPr>
+              <w:t xml:space="preserve">) </w:t>
             </w:r>
           </w:p>
         </w:tc>
@@ -2307,7 +2968,27 @@
                 <w:sz w:val="22"/>
                 <w:szCs w:val="22"/>
               </w:rPr>
-              <w:t xml:space="preserve">0 ( 0.0) </w:t>
+              <w:t xml:space="preserve">0 </w:t>
+            </w:r>
+            <w:proofErr w:type="gramStart"/>
+            <w:r>
+              <w:rPr>
+                <w:rFonts w:ascii="Calibri" w:hAnsi="Calibri" w:cs="Calibri"/>
+                <w:color w:val="000000"/>
+                <w:sz w:val="22"/>
+                <w:szCs w:val="22"/>
+              </w:rPr>
+              <w:t>( 0.0</w:t>
+            </w:r>
+            <w:proofErr w:type="gramEnd"/>
+            <w:r>
+              <w:rPr>
+                <w:rFonts w:ascii="Calibri" w:hAnsi="Calibri" w:cs="Calibri"/>
+                <w:color w:val="000000"/>
+                <w:sz w:val="22"/>
+                <w:szCs w:val="22"/>
+              </w:rPr>
+              <w:t xml:space="preserve">) </w:t>
             </w:r>
           </w:p>
         </w:tc>
@@ -2488,7 +3169,27 @@
                 <w:sz w:val="22"/>
                 <w:szCs w:val="22"/>
               </w:rPr>
-              <w:t xml:space="preserve"> 0 (  0.0) </w:t>
+              <w:t xml:space="preserve"> 0 </w:t>
+            </w:r>
+            <w:proofErr w:type="gramStart"/>
+            <w:r>
+              <w:rPr>
+                <w:rFonts w:ascii="Calibri" w:hAnsi="Calibri" w:cs="Calibri"/>
+                <w:color w:val="000000"/>
+                <w:sz w:val="22"/>
+                <w:szCs w:val="22"/>
+              </w:rPr>
+              <w:t>(  0.0</w:t>
+            </w:r>
+            <w:proofErr w:type="gramEnd"/>
+            <w:r>
+              <w:rPr>
+                <w:rFonts w:ascii="Calibri" w:hAnsi="Calibri" w:cs="Calibri"/>
+                <w:color w:val="000000"/>
+                <w:sz w:val="22"/>
+                <w:szCs w:val="22"/>
+              </w:rPr>
+              <w:t xml:space="preserve">) </w:t>
             </w:r>
           </w:p>
         </w:tc>
@@ -2523,7 +3224,27 @@
                 <w:sz w:val="22"/>
                 <w:szCs w:val="22"/>
               </w:rPr>
-              <w:t xml:space="preserve"> 0 (  0.0) </w:t>
+              <w:t xml:space="preserve"> 0 </w:t>
+            </w:r>
+            <w:proofErr w:type="gramStart"/>
+            <w:r>
+              <w:rPr>
+                <w:rFonts w:ascii="Calibri" w:hAnsi="Calibri" w:cs="Calibri"/>
+                <w:color w:val="000000"/>
+                <w:sz w:val="22"/>
+                <w:szCs w:val="22"/>
+              </w:rPr>
+              <w:t>(  0.0</w:t>
+            </w:r>
+            <w:proofErr w:type="gramEnd"/>
+            <w:r>
+              <w:rPr>
+                <w:rFonts w:ascii="Calibri" w:hAnsi="Calibri" w:cs="Calibri"/>
+                <w:color w:val="000000"/>
+                <w:sz w:val="22"/>
+                <w:szCs w:val="22"/>
+              </w:rPr>
+              <w:t xml:space="preserve">) </w:t>
             </w:r>
           </w:p>
         </w:tc>
@@ -2558,7 +3279,27 @@
                 <w:sz w:val="22"/>
                 <w:szCs w:val="22"/>
               </w:rPr>
-              <w:t xml:space="preserve"> 4 ( 9.3) </w:t>
+              <w:t xml:space="preserve"> 4 </w:t>
+            </w:r>
+            <w:proofErr w:type="gramStart"/>
+            <w:r>
+              <w:rPr>
+                <w:rFonts w:ascii="Calibri" w:hAnsi="Calibri" w:cs="Calibri"/>
+                <w:color w:val="000000"/>
+                <w:sz w:val="22"/>
+                <w:szCs w:val="22"/>
+              </w:rPr>
+              <w:t>( 9.3</w:t>
+            </w:r>
+            <w:proofErr w:type="gramEnd"/>
+            <w:r>
+              <w:rPr>
+                <w:rFonts w:ascii="Calibri" w:hAnsi="Calibri" w:cs="Calibri"/>
+                <w:color w:val="000000"/>
+                <w:sz w:val="22"/>
+                <w:szCs w:val="22"/>
+              </w:rPr>
+              <w:t xml:space="preserve">) </w:t>
             </w:r>
           </w:p>
         </w:tc>
@@ -2593,7 +3334,27 @@
                 <w:sz w:val="22"/>
                 <w:szCs w:val="22"/>
               </w:rPr>
-              <w:t xml:space="preserve"> 3 ( 7.0) </w:t>
+              <w:t xml:space="preserve"> 3 </w:t>
+            </w:r>
+            <w:proofErr w:type="gramStart"/>
+            <w:r>
+              <w:rPr>
+                <w:rFonts w:ascii="Calibri" w:hAnsi="Calibri" w:cs="Calibri"/>
+                <w:color w:val="000000"/>
+                <w:sz w:val="22"/>
+                <w:szCs w:val="22"/>
+              </w:rPr>
+              <w:t>( 7.0</w:t>
+            </w:r>
+            <w:proofErr w:type="gramEnd"/>
+            <w:r>
+              <w:rPr>
+                <w:rFonts w:ascii="Calibri" w:hAnsi="Calibri" w:cs="Calibri"/>
+                <w:color w:val="000000"/>
+                <w:sz w:val="22"/>
+                <w:szCs w:val="22"/>
+              </w:rPr>
+              <w:t xml:space="preserve">) </w:t>
             </w:r>
           </w:p>
         </w:tc>
@@ -2628,7 +3389,27 @@
                 <w:sz w:val="22"/>
                 <w:szCs w:val="22"/>
               </w:rPr>
-              <w:t xml:space="preserve">0 ( 0.0) </w:t>
+              <w:t xml:space="preserve">0 </w:t>
+            </w:r>
+            <w:proofErr w:type="gramStart"/>
+            <w:r>
+              <w:rPr>
+                <w:rFonts w:ascii="Calibri" w:hAnsi="Calibri" w:cs="Calibri"/>
+                <w:color w:val="000000"/>
+                <w:sz w:val="22"/>
+                <w:szCs w:val="22"/>
+              </w:rPr>
+              <w:t>( 0.0</w:t>
+            </w:r>
+            <w:proofErr w:type="gramEnd"/>
+            <w:r>
+              <w:rPr>
+                <w:rFonts w:ascii="Calibri" w:hAnsi="Calibri" w:cs="Calibri"/>
+                <w:color w:val="000000"/>
+                <w:sz w:val="22"/>
+                <w:szCs w:val="22"/>
+              </w:rPr>
+              <w:t xml:space="preserve">) </w:t>
             </w:r>
           </w:p>
         </w:tc>
@@ -2809,7 +3590,27 @@
                 <w:sz w:val="22"/>
                 <w:szCs w:val="22"/>
               </w:rPr>
-              <w:t xml:space="preserve"> 0 (  0.0) </w:t>
+              <w:t xml:space="preserve"> 0 </w:t>
+            </w:r>
+            <w:proofErr w:type="gramStart"/>
+            <w:r>
+              <w:rPr>
+                <w:rFonts w:ascii="Calibri" w:hAnsi="Calibri" w:cs="Calibri"/>
+                <w:color w:val="000000"/>
+                <w:sz w:val="22"/>
+                <w:szCs w:val="22"/>
+              </w:rPr>
+              <w:t>(  0.0</w:t>
+            </w:r>
+            <w:proofErr w:type="gramEnd"/>
+            <w:r>
+              <w:rPr>
+                <w:rFonts w:ascii="Calibri" w:hAnsi="Calibri" w:cs="Calibri"/>
+                <w:color w:val="000000"/>
+                <w:sz w:val="22"/>
+                <w:szCs w:val="22"/>
+              </w:rPr>
+              <w:t xml:space="preserve">) </w:t>
             </w:r>
           </w:p>
         </w:tc>
@@ -2844,7 +3645,27 @@
                 <w:sz w:val="22"/>
                 <w:szCs w:val="22"/>
               </w:rPr>
-              <w:t xml:space="preserve"> 0 (  0.0) </w:t>
+              <w:t xml:space="preserve"> 0 </w:t>
+            </w:r>
+            <w:proofErr w:type="gramStart"/>
+            <w:r>
+              <w:rPr>
+                <w:rFonts w:ascii="Calibri" w:hAnsi="Calibri" w:cs="Calibri"/>
+                <w:color w:val="000000"/>
+                <w:sz w:val="22"/>
+                <w:szCs w:val="22"/>
+              </w:rPr>
+              <w:t>(  0.0</w:t>
+            </w:r>
+            <w:proofErr w:type="gramEnd"/>
+            <w:r>
+              <w:rPr>
+                <w:rFonts w:ascii="Calibri" w:hAnsi="Calibri" w:cs="Calibri"/>
+                <w:color w:val="000000"/>
+                <w:sz w:val="22"/>
+                <w:szCs w:val="22"/>
+              </w:rPr>
+              <w:t xml:space="preserve">) </w:t>
             </w:r>
           </w:p>
         </w:tc>
@@ -2914,7 +3735,27 @@
                 <w:sz w:val="22"/>
                 <w:szCs w:val="22"/>
               </w:rPr>
-              <w:t xml:space="preserve"> 4 ( 9.3) </w:t>
+              <w:t xml:space="preserve"> 4 </w:t>
+            </w:r>
+            <w:proofErr w:type="gramStart"/>
+            <w:r>
+              <w:rPr>
+                <w:rFonts w:ascii="Calibri" w:hAnsi="Calibri" w:cs="Calibri"/>
+                <w:color w:val="000000"/>
+                <w:sz w:val="22"/>
+                <w:szCs w:val="22"/>
+              </w:rPr>
+              <w:t>( 9.3</w:t>
+            </w:r>
+            <w:proofErr w:type="gramEnd"/>
+            <w:r>
+              <w:rPr>
+                <w:rFonts w:ascii="Calibri" w:hAnsi="Calibri" w:cs="Calibri"/>
+                <w:color w:val="000000"/>
+                <w:sz w:val="22"/>
+                <w:szCs w:val="22"/>
+              </w:rPr>
+              <w:t xml:space="preserve">) </w:t>
             </w:r>
           </w:p>
         </w:tc>
@@ -2949,7 +3790,27 @@
                 <w:sz w:val="22"/>
                 <w:szCs w:val="22"/>
               </w:rPr>
-              <w:t xml:space="preserve">0 ( 0.0) </w:t>
+              <w:t xml:space="preserve">0 </w:t>
+            </w:r>
+            <w:proofErr w:type="gramStart"/>
+            <w:r>
+              <w:rPr>
+                <w:rFonts w:ascii="Calibri" w:hAnsi="Calibri" w:cs="Calibri"/>
+                <w:color w:val="000000"/>
+                <w:sz w:val="22"/>
+                <w:szCs w:val="22"/>
+              </w:rPr>
+              <w:t>( 0.0</w:t>
+            </w:r>
+            <w:proofErr w:type="gramEnd"/>
+            <w:r>
+              <w:rPr>
+                <w:rFonts w:ascii="Calibri" w:hAnsi="Calibri" w:cs="Calibri"/>
+                <w:color w:val="000000"/>
+                <w:sz w:val="22"/>
+                <w:szCs w:val="22"/>
+              </w:rPr>
+              <w:t xml:space="preserve">) </w:t>
             </w:r>
           </w:p>
         </w:tc>
@@ -3130,7 +3991,27 @@
                 <w:sz w:val="22"/>
                 <w:szCs w:val="22"/>
               </w:rPr>
-              <w:t xml:space="preserve"> 0 (  0.0) </w:t>
+              <w:t xml:space="preserve"> 0 </w:t>
+            </w:r>
+            <w:proofErr w:type="gramStart"/>
+            <w:r>
+              <w:rPr>
+                <w:rFonts w:ascii="Calibri" w:hAnsi="Calibri" w:cs="Calibri"/>
+                <w:color w:val="000000"/>
+                <w:sz w:val="22"/>
+                <w:szCs w:val="22"/>
+              </w:rPr>
+              <w:t>(  0.0</w:t>
+            </w:r>
+            <w:proofErr w:type="gramEnd"/>
+            <w:r>
+              <w:rPr>
+                <w:rFonts w:ascii="Calibri" w:hAnsi="Calibri" w:cs="Calibri"/>
+                <w:color w:val="000000"/>
+                <w:sz w:val="22"/>
+                <w:szCs w:val="22"/>
+              </w:rPr>
+              <w:t xml:space="preserve">) </w:t>
             </w:r>
           </w:p>
         </w:tc>
@@ -3165,7 +4046,27 @@
                 <w:sz w:val="22"/>
                 <w:szCs w:val="22"/>
               </w:rPr>
-              <w:t xml:space="preserve"> 0 (  0.0) </w:t>
+              <w:t xml:space="preserve"> 0 </w:t>
+            </w:r>
+            <w:proofErr w:type="gramStart"/>
+            <w:r>
+              <w:rPr>
+                <w:rFonts w:ascii="Calibri" w:hAnsi="Calibri" w:cs="Calibri"/>
+                <w:color w:val="000000"/>
+                <w:sz w:val="22"/>
+                <w:szCs w:val="22"/>
+              </w:rPr>
+              <w:t>(  0.0</w:t>
+            </w:r>
+            <w:proofErr w:type="gramEnd"/>
+            <w:r>
+              <w:rPr>
+                <w:rFonts w:ascii="Calibri" w:hAnsi="Calibri" w:cs="Calibri"/>
+                <w:color w:val="000000"/>
+                <w:sz w:val="22"/>
+                <w:szCs w:val="22"/>
+              </w:rPr>
+              <w:t xml:space="preserve">) </w:t>
             </w:r>
           </w:p>
         </w:tc>
@@ -3235,7 +4136,27 @@
                 <w:sz w:val="22"/>
                 <w:szCs w:val="22"/>
               </w:rPr>
-              <w:t xml:space="preserve"> 3 ( 7.0) </w:t>
+              <w:t xml:space="preserve"> 3 </w:t>
+            </w:r>
+            <w:proofErr w:type="gramStart"/>
+            <w:r>
+              <w:rPr>
+                <w:rFonts w:ascii="Calibri" w:hAnsi="Calibri" w:cs="Calibri"/>
+                <w:color w:val="000000"/>
+                <w:sz w:val="22"/>
+                <w:szCs w:val="22"/>
+              </w:rPr>
+              <w:t>( 7.0</w:t>
+            </w:r>
+            <w:proofErr w:type="gramEnd"/>
+            <w:r>
+              <w:rPr>
+                <w:rFonts w:ascii="Calibri" w:hAnsi="Calibri" w:cs="Calibri"/>
+                <w:color w:val="000000"/>
+                <w:sz w:val="22"/>
+                <w:szCs w:val="22"/>
+              </w:rPr>
+              <w:t xml:space="preserve">) </w:t>
             </w:r>
           </w:p>
         </w:tc>
@@ -3305,7 +4226,27 @@
                 <w:sz w:val="22"/>
                 <w:szCs w:val="22"/>
               </w:rPr>
-              <w:t xml:space="preserve"> 0 ( 0.0) </w:t>
+              <w:t xml:space="preserve"> 0 </w:t>
+            </w:r>
+            <w:proofErr w:type="gramStart"/>
+            <w:r>
+              <w:rPr>
+                <w:rFonts w:ascii="Calibri" w:hAnsi="Calibri" w:cs="Calibri"/>
+                <w:color w:val="000000"/>
+                <w:sz w:val="22"/>
+                <w:szCs w:val="22"/>
+              </w:rPr>
+              <w:t>( 0.0</w:t>
+            </w:r>
+            <w:proofErr w:type="gramEnd"/>
+            <w:r>
+              <w:rPr>
+                <w:rFonts w:ascii="Calibri" w:hAnsi="Calibri" w:cs="Calibri"/>
+                <w:color w:val="000000"/>
+                <w:sz w:val="22"/>
+                <w:szCs w:val="22"/>
+              </w:rPr>
+              <w:t xml:space="preserve">) </w:t>
             </w:r>
           </w:p>
         </w:tc>
@@ -3503,7 +4444,27 @@
                 <w:sz w:val="22"/>
                 <w:szCs w:val="22"/>
               </w:rPr>
-              <w:t xml:space="preserve"> 0 (  0.0) </w:t>
+              <w:t xml:space="preserve"> 0 </w:t>
+            </w:r>
+            <w:proofErr w:type="gramStart"/>
+            <w:r>
+              <w:rPr>
+                <w:rFonts w:ascii="Calibri" w:hAnsi="Calibri" w:cs="Calibri"/>
+                <w:color w:val="000000"/>
+                <w:sz w:val="22"/>
+                <w:szCs w:val="22"/>
+              </w:rPr>
+              <w:t>(  0.0</w:t>
+            </w:r>
+            <w:proofErr w:type="gramEnd"/>
+            <w:r>
+              <w:rPr>
+                <w:rFonts w:ascii="Calibri" w:hAnsi="Calibri" w:cs="Calibri"/>
+                <w:color w:val="000000"/>
+                <w:sz w:val="22"/>
+                <w:szCs w:val="22"/>
+              </w:rPr>
+              <w:t xml:space="preserve">) </w:t>
             </w:r>
           </w:p>
         </w:tc>
@@ -3538,7 +4499,27 @@
                 <w:sz w:val="22"/>
                 <w:szCs w:val="22"/>
               </w:rPr>
-              <w:t xml:space="preserve"> 0 (  0.0) </w:t>
+              <w:t xml:space="preserve"> 0 </w:t>
+            </w:r>
+            <w:proofErr w:type="gramStart"/>
+            <w:r>
+              <w:rPr>
+                <w:rFonts w:ascii="Calibri" w:hAnsi="Calibri" w:cs="Calibri"/>
+                <w:color w:val="000000"/>
+                <w:sz w:val="22"/>
+                <w:szCs w:val="22"/>
+              </w:rPr>
+              <w:t>(  0.0</w:t>
+            </w:r>
+            <w:proofErr w:type="gramEnd"/>
+            <w:r>
+              <w:rPr>
+                <w:rFonts w:ascii="Calibri" w:hAnsi="Calibri" w:cs="Calibri"/>
+                <w:color w:val="000000"/>
+                <w:sz w:val="22"/>
+                <w:szCs w:val="22"/>
+              </w:rPr>
+              <w:t xml:space="preserve">) </w:t>
             </w:r>
           </w:p>
         </w:tc>
@@ -3608,7 +4589,27 @@
                 <w:sz w:val="22"/>
                 <w:szCs w:val="22"/>
               </w:rPr>
-              <w:t xml:space="preserve"> 3 ( 7.0) </w:t>
+              <w:t xml:space="preserve"> 3 </w:t>
+            </w:r>
+            <w:proofErr w:type="gramStart"/>
+            <w:r>
+              <w:rPr>
+                <w:rFonts w:ascii="Calibri" w:hAnsi="Calibri" w:cs="Calibri"/>
+                <w:color w:val="000000"/>
+                <w:sz w:val="22"/>
+                <w:szCs w:val="22"/>
+              </w:rPr>
+              <w:t>( 7.0</w:t>
+            </w:r>
+            <w:proofErr w:type="gramEnd"/>
+            <w:r>
+              <w:rPr>
+                <w:rFonts w:ascii="Calibri" w:hAnsi="Calibri" w:cs="Calibri"/>
+                <w:color w:val="000000"/>
+                <w:sz w:val="22"/>
+                <w:szCs w:val="22"/>
+              </w:rPr>
+              <w:t xml:space="preserve">) </w:t>
             </w:r>
           </w:p>
         </w:tc>
@@ -3678,7 +4679,27 @@
                 <w:sz w:val="22"/>
                 <w:szCs w:val="22"/>
               </w:rPr>
-              <w:t xml:space="preserve"> 0 ( 0.0) </w:t>
+              <w:t xml:space="preserve"> 0 </w:t>
+            </w:r>
+            <w:proofErr w:type="gramStart"/>
+            <w:r>
+              <w:rPr>
+                <w:rFonts w:ascii="Calibri" w:hAnsi="Calibri" w:cs="Calibri"/>
+                <w:color w:val="000000"/>
+                <w:sz w:val="22"/>
+                <w:szCs w:val="22"/>
+              </w:rPr>
+              <w:t>( 0.0</w:t>
+            </w:r>
+            <w:proofErr w:type="gramEnd"/>
+            <w:r>
+              <w:rPr>
+                <w:rFonts w:ascii="Calibri" w:hAnsi="Calibri" w:cs="Calibri"/>
+                <w:color w:val="000000"/>
+                <w:sz w:val="22"/>
+                <w:szCs w:val="22"/>
+              </w:rPr>
+              <w:t xml:space="preserve">) </w:t>
             </w:r>
           </w:p>
         </w:tc>
@@ -3719,8 +4740,20 @@
                 <w:szCs w:val="22"/>
                 <w:lang w:val="en-GB" w:eastAsia="en-GB"/>
               </w:rPr>
-              <w:t xml:space="preserve">   IIa</w:t>
-            </w:r>
+              <w:t xml:space="preserve">   </w:t>
+            </w:r>
+            <w:proofErr w:type="spellStart"/>
+            <w:r>
+              <w:rPr>
+                <w:rFonts w:ascii="Calibri" w:hAnsi="Calibri" w:cs="Calibri"/>
+                <w:color w:val="000000"/>
+                <w:sz w:val="22"/>
+                <w:szCs w:val="22"/>
+                <w:lang w:val="en-GB" w:eastAsia="en-GB"/>
+              </w:rPr>
+              <w:t>IIa</w:t>
+            </w:r>
+            <w:proofErr w:type="spellEnd"/>
           </w:p>
         </w:tc>
         <w:tc>
@@ -3824,7 +4857,27 @@
                 <w:sz w:val="22"/>
                 <w:szCs w:val="22"/>
               </w:rPr>
-              <w:t xml:space="preserve"> 0 (  0.0) </w:t>
+              <w:t xml:space="preserve"> 0 </w:t>
+            </w:r>
+            <w:proofErr w:type="gramStart"/>
+            <w:r>
+              <w:rPr>
+                <w:rFonts w:ascii="Calibri" w:hAnsi="Calibri" w:cs="Calibri"/>
+                <w:color w:val="000000"/>
+                <w:sz w:val="22"/>
+                <w:szCs w:val="22"/>
+              </w:rPr>
+              <w:t>(  0.0</w:t>
+            </w:r>
+            <w:proofErr w:type="gramEnd"/>
+            <w:r>
+              <w:rPr>
+                <w:rFonts w:ascii="Calibri" w:hAnsi="Calibri" w:cs="Calibri"/>
+                <w:color w:val="000000"/>
+                <w:sz w:val="22"/>
+                <w:szCs w:val="22"/>
+              </w:rPr>
+              <w:t xml:space="preserve">) </w:t>
             </w:r>
           </w:p>
         </w:tc>
@@ -3859,7 +4912,27 @@
                 <w:sz w:val="22"/>
                 <w:szCs w:val="22"/>
               </w:rPr>
-              <w:t xml:space="preserve"> 0 (  0.0) </w:t>
+              <w:t xml:space="preserve"> 0 </w:t>
+            </w:r>
+            <w:proofErr w:type="gramStart"/>
+            <w:r>
+              <w:rPr>
+                <w:rFonts w:ascii="Calibri" w:hAnsi="Calibri" w:cs="Calibri"/>
+                <w:color w:val="000000"/>
+                <w:sz w:val="22"/>
+                <w:szCs w:val="22"/>
+              </w:rPr>
+              <w:t>(  0.0</w:t>
+            </w:r>
+            <w:proofErr w:type="gramEnd"/>
+            <w:r>
+              <w:rPr>
+                <w:rFonts w:ascii="Calibri" w:hAnsi="Calibri" w:cs="Calibri"/>
+                <w:color w:val="000000"/>
+                <w:sz w:val="22"/>
+                <w:szCs w:val="22"/>
+              </w:rPr>
+              <w:t xml:space="preserve">) </w:t>
             </w:r>
           </w:p>
         </w:tc>
@@ -3894,7 +4967,27 @@
                 <w:sz w:val="22"/>
                 <w:szCs w:val="22"/>
               </w:rPr>
-              <w:t xml:space="preserve"> 4 ( 9.3) </w:t>
+              <w:t xml:space="preserve"> 4 </w:t>
+            </w:r>
+            <w:proofErr w:type="gramStart"/>
+            <w:r>
+              <w:rPr>
+                <w:rFonts w:ascii="Calibri" w:hAnsi="Calibri" w:cs="Calibri"/>
+                <w:color w:val="000000"/>
+                <w:sz w:val="22"/>
+                <w:szCs w:val="22"/>
+              </w:rPr>
+              <w:t>( 9.3</w:t>
+            </w:r>
+            <w:proofErr w:type="gramEnd"/>
+            <w:r>
+              <w:rPr>
+                <w:rFonts w:ascii="Calibri" w:hAnsi="Calibri" w:cs="Calibri"/>
+                <w:color w:val="000000"/>
+                <w:sz w:val="22"/>
+                <w:szCs w:val="22"/>
+              </w:rPr>
+              <w:t xml:space="preserve">) </w:t>
             </w:r>
           </w:p>
         </w:tc>
@@ -3929,7 +5022,27 @@
                 <w:sz w:val="22"/>
                 <w:szCs w:val="22"/>
               </w:rPr>
-              <w:t xml:space="preserve"> 3 ( 7.0) </w:t>
+              <w:t xml:space="preserve"> 3 </w:t>
+            </w:r>
+            <w:proofErr w:type="gramStart"/>
+            <w:r>
+              <w:rPr>
+                <w:rFonts w:ascii="Calibri" w:hAnsi="Calibri" w:cs="Calibri"/>
+                <w:color w:val="000000"/>
+                <w:sz w:val="22"/>
+                <w:szCs w:val="22"/>
+              </w:rPr>
+              <w:t>( 7.0</w:t>
+            </w:r>
+            <w:proofErr w:type="gramEnd"/>
+            <w:r>
+              <w:rPr>
+                <w:rFonts w:ascii="Calibri" w:hAnsi="Calibri" w:cs="Calibri"/>
+                <w:color w:val="000000"/>
+                <w:sz w:val="22"/>
+                <w:szCs w:val="22"/>
+              </w:rPr>
+              <w:t xml:space="preserve">) </w:t>
             </w:r>
           </w:p>
         </w:tc>
@@ -3964,7 +5077,27 @@
                 <w:sz w:val="22"/>
                 <w:szCs w:val="22"/>
               </w:rPr>
-              <w:t xml:space="preserve">0 ( 0.0) </w:t>
+              <w:t xml:space="preserve">0 </w:t>
+            </w:r>
+            <w:proofErr w:type="gramStart"/>
+            <w:r>
+              <w:rPr>
+                <w:rFonts w:ascii="Calibri" w:hAnsi="Calibri" w:cs="Calibri"/>
+                <w:color w:val="000000"/>
+                <w:sz w:val="22"/>
+                <w:szCs w:val="22"/>
+              </w:rPr>
+              <w:t>( 0.0</w:t>
+            </w:r>
+            <w:proofErr w:type="gramEnd"/>
+            <w:r>
+              <w:rPr>
+                <w:rFonts w:ascii="Calibri" w:hAnsi="Calibri" w:cs="Calibri"/>
+                <w:color w:val="000000"/>
+                <w:sz w:val="22"/>
+                <w:szCs w:val="22"/>
+              </w:rPr>
+              <w:t xml:space="preserve">) </w:t>
             </w:r>
           </w:p>
         </w:tc>
@@ -4285,7 +5418,27 @@
                 <w:sz w:val="22"/>
                 <w:szCs w:val="22"/>
               </w:rPr>
-              <w:t xml:space="preserve">0 ( 0.0) </w:t>
+              <w:t xml:space="preserve">0 </w:t>
+            </w:r>
+            <w:proofErr w:type="gramStart"/>
+            <w:r>
+              <w:rPr>
+                <w:rFonts w:ascii="Calibri" w:hAnsi="Calibri" w:cs="Calibri"/>
+                <w:color w:val="000000"/>
+                <w:sz w:val="22"/>
+                <w:szCs w:val="22"/>
+              </w:rPr>
+              <w:t>( 0.0</w:t>
+            </w:r>
+            <w:proofErr w:type="gramEnd"/>
+            <w:r>
+              <w:rPr>
+                <w:rFonts w:ascii="Calibri" w:hAnsi="Calibri" w:cs="Calibri"/>
+                <w:color w:val="000000"/>
+                <w:sz w:val="22"/>
+                <w:szCs w:val="22"/>
+              </w:rPr>
+              <w:t xml:space="preserve">) </w:t>
             </w:r>
           </w:p>
         </w:tc>
@@ -4396,7 +5549,27 @@
                 <w:sz w:val="22"/>
                 <w:szCs w:val="22"/>
               </w:rPr>
-              <w:t xml:space="preserve"> 3 ( 6.8) </w:t>
+              <w:t xml:space="preserve"> 3 </w:t>
+            </w:r>
+            <w:proofErr w:type="gramStart"/>
+            <w:r>
+              <w:rPr>
+                <w:rFonts w:ascii="Calibri" w:hAnsi="Calibri" w:cs="Calibri"/>
+                <w:color w:val="000000"/>
+                <w:sz w:val="22"/>
+                <w:szCs w:val="22"/>
+              </w:rPr>
+              <w:t>( 6.8</w:t>
+            </w:r>
+            <w:proofErr w:type="gramEnd"/>
+            <w:r>
+              <w:rPr>
+                <w:rFonts w:ascii="Calibri" w:hAnsi="Calibri" w:cs="Calibri"/>
+                <w:color w:val="000000"/>
+                <w:sz w:val="22"/>
+                <w:szCs w:val="22"/>
+              </w:rPr>
+              <w:t xml:space="preserve">) </w:t>
             </w:r>
           </w:p>
         </w:tc>
@@ -4431,7 +5604,27 @@
                 <w:sz w:val="22"/>
                 <w:szCs w:val="22"/>
               </w:rPr>
-              <w:t xml:space="preserve"> 2 ( 4.7) </w:t>
+              <w:t xml:space="preserve"> 2 </w:t>
+            </w:r>
+            <w:proofErr w:type="gramStart"/>
+            <w:r>
+              <w:rPr>
+                <w:rFonts w:ascii="Calibri" w:hAnsi="Calibri" w:cs="Calibri"/>
+                <w:color w:val="000000"/>
+                <w:sz w:val="22"/>
+                <w:szCs w:val="22"/>
+              </w:rPr>
+              <w:t>( 4.7</w:t>
+            </w:r>
+            <w:proofErr w:type="gramEnd"/>
+            <w:r>
+              <w:rPr>
+                <w:rFonts w:ascii="Calibri" w:hAnsi="Calibri" w:cs="Calibri"/>
+                <w:color w:val="000000"/>
+                <w:sz w:val="22"/>
+                <w:szCs w:val="22"/>
+              </w:rPr>
+              <w:t xml:space="preserve">) </w:t>
             </w:r>
           </w:p>
         </w:tc>
@@ -4466,7 +5659,27 @@
                 <w:sz w:val="22"/>
                 <w:szCs w:val="22"/>
               </w:rPr>
-              <w:t xml:space="preserve"> 0 (  0.0) </w:t>
+              <w:t xml:space="preserve"> 0 </w:t>
+            </w:r>
+            <w:proofErr w:type="gramStart"/>
+            <w:r>
+              <w:rPr>
+                <w:rFonts w:ascii="Calibri" w:hAnsi="Calibri" w:cs="Calibri"/>
+                <w:color w:val="000000"/>
+                <w:sz w:val="22"/>
+                <w:szCs w:val="22"/>
+              </w:rPr>
+              <w:t>(  0.0</w:t>
+            </w:r>
+            <w:proofErr w:type="gramEnd"/>
+            <w:r>
+              <w:rPr>
+                <w:rFonts w:ascii="Calibri" w:hAnsi="Calibri" w:cs="Calibri"/>
+                <w:color w:val="000000"/>
+                <w:sz w:val="22"/>
+                <w:szCs w:val="22"/>
+              </w:rPr>
+              <w:t xml:space="preserve">) </w:t>
             </w:r>
           </w:p>
         </w:tc>
@@ -4501,7 +5714,27 @@
                 <w:sz w:val="22"/>
                 <w:szCs w:val="22"/>
               </w:rPr>
-              <w:t xml:space="preserve"> 0 (  0.0) </w:t>
+              <w:t xml:space="preserve"> 0 </w:t>
+            </w:r>
+            <w:proofErr w:type="gramStart"/>
+            <w:r>
+              <w:rPr>
+                <w:rFonts w:ascii="Calibri" w:hAnsi="Calibri" w:cs="Calibri"/>
+                <w:color w:val="000000"/>
+                <w:sz w:val="22"/>
+                <w:szCs w:val="22"/>
+              </w:rPr>
+              <w:t>(  0.0</w:t>
+            </w:r>
+            <w:proofErr w:type="gramEnd"/>
+            <w:r>
+              <w:rPr>
+                <w:rFonts w:ascii="Calibri" w:hAnsi="Calibri" w:cs="Calibri"/>
+                <w:color w:val="000000"/>
+                <w:sz w:val="22"/>
+                <w:szCs w:val="22"/>
+              </w:rPr>
+              <w:t xml:space="preserve">) </w:t>
             </w:r>
           </w:p>
         </w:tc>
@@ -4571,7 +5804,27 @@
                 <w:sz w:val="22"/>
                 <w:szCs w:val="22"/>
               </w:rPr>
-              <w:t xml:space="preserve"> 2 ( 4.7) </w:t>
+              <w:t xml:space="preserve"> 2 </w:t>
+            </w:r>
+            <w:proofErr w:type="gramStart"/>
+            <w:r>
+              <w:rPr>
+                <w:rFonts w:ascii="Calibri" w:hAnsi="Calibri" w:cs="Calibri"/>
+                <w:color w:val="000000"/>
+                <w:sz w:val="22"/>
+                <w:szCs w:val="22"/>
+              </w:rPr>
+              <w:t>( 4.7</w:t>
+            </w:r>
+            <w:proofErr w:type="gramEnd"/>
+            <w:r>
+              <w:rPr>
+                <w:rFonts w:ascii="Calibri" w:hAnsi="Calibri" w:cs="Calibri"/>
+                <w:color w:val="000000"/>
+                <w:sz w:val="22"/>
+                <w:szCs w:val="22"/>
+              </w:rPr>
+              <w:t xml:space="preserve">) </w:t>
             </w:r>
           </w:p>
         </w:tc>
@@ -4650,8 +5903,11 @@
     <w:p/>
     <w:p/>
     <w:p>
-      <w:bookmarkStart w:id="0" w:name="_GoBack"/>
-      <w:bookmarkEnd w:id="0"/>
+      <w:pPr>
+        <w:rPr>
+          <w:lang w:val="en-GB"/>
+        </w:rPr>
+      </w:pPr>
     </w:p>
     <w:sectPr>
       <w:pgSz w:w="16838" w:h="11906" w:orient="landscape"/>
@@ -4664,7 +5920,7 @@
 </file>
 
 <file path=word/styles.xml><?xml version="1.0" encoding="utf-8"?>
-<w:styles xmlns:mc="http://schemas.openxmlformats.org/markup-compatibility/2006" xmlns:r="http://schemas.openxmlformats.org/officeDocument/2006/relationships" xmlns:w="http://schemas.openxmlformats.org/wordprocessingml/2006/main" xmlns:w14="http://schemas.microsoft.com/office/word/2010/wordml" xmlns:w15="http://schemas.microsoft.com/office/word/2012/wordml" mc:Ignorable="w14 w15">
+<w:styles xmlns:mc="http://schemas.openxmlformats.org/markup-compatibility/2006" xmlns:r="http://schemas.openxmlformats.org/officeDocument/2006/relationships" xmlns:w="http://schemas.openxmlformats.org/wordprocessingml/2006/main" xmlns:w14="http://schemas.microsoft.com/office/word/2010/wordml" xmlns:w15="http://schemas.microsoft.com/office/word/2012/wordml" xmlns:w16cid="http://schemas.microsoft.com/office/word/2016/wordml/cid" xmlns:w16se="http://schemas.microsoft.com/office/word/2015/wordml/symex" mc:Ignorable="w14 w15 w16se w16cid">
   <w:docDefaults>
     <w:rPrDefault>
       <w:rPr>
@@ -4680,7 +5936,7 @@
       </w:pPr>
     </w:pPrDefault>
   </w:docDefaults>
-  <w:latentStyles w:defLockedState="0" w:defUIPriority="99" w:defSemiHidden="0" w:defUnhideWhenUsed="0" w:defQFormat="0" w:count="371">
+  <w:latentStyles w:defLockedState="0" w:defUIPriority="99" w:defSemiHidden="0" w:defUnhideWhenUsed="0" w:defQFormat="0" w:count="375">
     <w:lsdException w:name="Normal" w:uiPriority="0" w:qFormat="1"/>
     <w:lsdException w:name="heading 1" w:uiPriority="9" w:qFormat="1"/>
     <w:lsdException w:name="heading 2" w:semiHidden="1" w:uiPriority="9" w:unhideWhenUsed="1" w:qFormat="1"/>
@@ -4786,7 +6042,6 @@
     <w:lsdException w:name="HTML Sample" w:semiHidden="1" w:unhideWhenUsed="1"/>
     <w:lsdException w:name="HTML Typewriter" w:semiHidden="1" w:unhideWhenUsed="1"/>
     <w:lsdException w:name="HTML Variable" w:semiHidden="1" w:unhideWhenUsed="1"/>
-    <w:lsdException w:name="Normal Table" w:semiHidden="1" w:unhideWhenUsed="1"/>
     <w:lsdException w:name="annotation subject" w:semiHidden="1" w:unhideWhenUsed="1"/>
     <w:lsdException w:name="No List" w:semiHidden="1" w:unhideWhenUsed="1"/>
     <w:lsdException w:name="Outline List 1" w:semiHidden="1" w:unhideWhenUsed="1"/>
@@ -4830,10 +6085,8 @@
     <w:lsdException w:name="Table Elegant" w:semiHidden="1" w:unhideWhenUsed="1"/>
     <w:lsdException w:name="Table Professional" w:semiHidden="1" w:unhideWhenUsed="1"/>
     <w:lsdException w:name="Table Subtle 1" w:semiHidden="1" w:unhideWhenUsed="1"/>
-    <w:lsdException w:name="Table Subtle 2" w:semiHidden="1" w:unhideWhenUsed="1"/>
     <w:lsdException w:name="Table Web 1" w:semiHidden="1" w:unhideWhenUsed="1"/>
     <w:lsdException w:name="Table Web 2" w:semiHidden="1" w:unhideWhenUsed="1"/>
-    <w:lsdException w:name="Table Web 3" w:semiHidden="1" w:unhideWhenUsed="1"/>
     <w:lsdException w:name="Balloon Text" w:semiHidden="1" w:unhideWhenUsed="1"/>
     <w:lsdException w:name="Table Grid" w:uiPriority="39"/>
     <w:lsdException w:name="Table Theme" w:semiHidden="1" w:unhideWhenUsed="1"/>
@@ -5052,8 +6305,12 @@
     <w:lsdException w:name="List Table 5 Dark Accent 6" w:uiPriority="50"/>
     <w:lsdException w:name="List Table 6 Colorful Accent 6" w:uiPriority="51"/>
     <w:lsdException w:name="List Table 7 Colorful Accent 6" w:uiPriority="52"/>
+    <w:lsdException w:name="Mention" w:semiHidden="1" w:unhideWhenUsed="1"/>
+    <w:lsdException w:name="Smart Hyperlink" w:semiHidden="1" w:unhideWhenUsed="1"/>
+    <w:lsdException w:name="Hashtag" w:semiHidden="1" w:unhideWhenUsed="1"/>
+    <w:lsdException w:name="Unresolved Mention" w:semiHidden="1" w:unhideWhenUsed="1"/>
   </w:latentStyles>
-  <w:style w:type="paragraph" w:default="1" w:styleId="Standaard">
+  <w:style w:type="paragraph" w:default="1" w:styleId="Normal">
     <w:name w:val="Normal"/>
     <w:qFormat/>
     <w:rsid w:val="00B34B28"/>
@@ -5067,13 +6324,13 @@
       <w:lang w:val="en-US"/>
     </w:rPr>
   </w:style>
-  <w:style w:type="character" w:default="1" w:styleId="Standaardalinea-lettertype">
+  <w:style w:type="character" w:default="1" w:styleId="DefaultParagraphFont">
     <w:name w:val="Default Paragraph Font"/>
     <w:uiPriority w:val="1"/>
     <w:semiHidden/>
     <w:unhideWhenUsed/>
   </w:style>
-  <w:style w:type="table" w:default="1" w:styleId="Standaardtabel">
+  <w:style w:type="table" w:default="1" w:styleId="TableNormal">
     <w:name w:val="Normal Table"/>
     <w:uiPriority w:val="99"/>
     <w:semiHidden/>
@@ -5088,17 +6345,17 @@
       </w:tblCellMar>
     </w:tblPr>
   </w:style>
-  <w:style w:type="numbering" w:default="1" w:styleId="Geenlijst">
+  <w:style w:type="numbering" w:default="1" w:styleId="NoList">
     <w:name w:val="No List"/>
     <w:uiPriority w:val="99"/>
     <w:semiHidden/>
     <w:unhideWhenUsed/>
   </w:style>
-  <w:style w:type="paragraph" w:styleId="Bijschrift">
+  <w:style w:type="paragraph" w:styleId="Caption">
     <w:name w:val="caption"/>
-    <w:basedOn w:val="Standaard"/>
-    <w:next w:val="Standaard"/>
-    <w:link w:val="BijschriftChar"/>
+    <w:basedOn w:val="Normal"/>
+    <w:next w:val="Normal"/>
+    <w:link w:val="CaptionChar"/>
     <w:unhideWhenUsed/>
     <w:qFormat/>
     <w:rsid w:val="00B34B28"/>
@@ -5115,10 +6372,10 @@
       <w:lang w:val="en-GB"/>
     </w:rPr>
   </w:style>
-  <w:style w:type="character" w:customStyle="1" w:styleId="BijschriftChar">
-    <w:name w:val="Bijschrift Char"/>
-    <w:basedOn w:val="Standaardalinea-lettertype"/>
-    <w:link w:val="Bijschrift"/>
+  <w:style w:type="character" w:customStyle="1" w:styleId="CaptionChar">
+    <w:name w:val="Caption Char"/>
+    <w:basedOn w:val="DefaultParagraphFont"/>
+    <w:link w:val="Caption"/>
     <w:rsid w:val="00B34B28"/>
     <w:rPr>
       <w:i/>

</xml_diff>